<commit_message>
Changes Bug fixes Testing
</commit_message>
<xml_diff>
--- a/Implementation Log Graphics II - 100485878.docx
+++ b/Implementation Log Graphics II - 100485878.docx
@@ -430,7 +430,15 @@
         <w:t xml:space="preserve"> framework in which to begin adding code</w:t>
       </w:r>
       <w:r>
-        <w:t xml:space="preserve"> and utilizing overrides of Initialise, Update, Render and Shutdown methods.</w:t>
+        <w:t xml:space="preserve"> and utilizing overrides of </w:t>
+      </w:r>
+      <w:proofErr w:type="spellStart"/>
+      <w:r>
+        <w:t>Initialise</w:t>
+      </w:r>
+      <w:proofErr w:type="spellEnd"/>
+      <w:r>
+        <w:t>, Update, Render and Shutdown methods.</w:t>
       </w:r>
     </w:p>
     <w:p/>
@@ -605,7 +613,15 @@
               <w:jc w:val="center"/>
             </w:pPr>
             <w:r>
-              <w:t>Implemented SceneGraph.cpp containing methods of Initialise, Update, Render, Shutdown, Add, Remove &amp; Find.</w:t>
+              <w:t xml:space="preserve">Implemented SceneGraph.cpp containing methods of </w:t>
+            </w:r>
+            <w:proofErr w:type="spellStart"/>
+            <w:r>
+              <w:t>Initialise</w:t>
+            </w:r>
+            <w:proofErr w:type="spellEnd"/>
+            <w:r>
+              <w:t>, Update, Render, Shutdown, Add, Remove &amp; Find.</w:t>
             </w:r>
           </w:p>
         </w:tc>
@@ -653,7 +669,15 @@
               <w:jc w:val="center"/>
             </w:pPr>
             <w:r>
-              <w:t>Included a class, inherited from SceneNode, which creates a cube.</w:t>
+              <w:t xml:space="preserve">Included a class, inherited from </w:t>
+            </w:r>
+            <w:proofErr w:type="spellStart"/>
+            <w:r>
+              <w:t>SceneNode</w:t>
+            </w:r>
+            <w:proofErr w:type="spellEnd"/>
+            <w:r>
+              <w:t>, which creates a cube.</w:t>
             </w:r>
           </w:p>
         </w:tc>
@@ -701,7 +725,23 @@
               <w:jc w:val="center"/>
             </w:pPr>
             <w:r>
-              <w:t>Added SceneNodes with seperate transforms in update method to animate a cube robot in order to test.</w:t>
+              <w:t xml:space="preserve">Added </w:t>
+            </w:r>
+            <w:proofErr w:type="spellStart"/>
+            <w:r>
+              <w:t>SceneNodes</w:t>
+            </w:r>
+            <w:proofErr w:type="spellEnd"/>
+            <w:r>
+              <w:t xml:space="preserve"> with </w:t>
+            </w:r>
+            <w:proofErr w:type="spellStart"/>
+            <w:r>
+              <w:t>seperate</w:t>
+            </w:r>
+            <w:proofErr w:type="spellEnd"/>
+            <w:r>
+              <w:t xml:space="preserve"> transforms in update method to animate a cube robot in order to test.</w:t>
             </w:r>
           </w:p>
         </w:tc>
@@ -797,7 +837,15 @@
               <w:jc w:val="center"/>
             </w:pPr>
             <w:r>
-              <w:t>Created a TerrainNode Class with a method to generate a terrain grid.</w:t>
+              <w:t xml:space="preserve">Created a </w:t>
+            </w:r>
+            <w:proofErr w:type="spellStart"/>
+            <w:r>
+              <w:t>TerrainNode</w:t>
+            </w:r>
+            <w:proofErr w:type="spellEnd"/>
+            <w:r>
+              <w:t xml:space="preserve"> Class with a method to generate a terrain grid.</w:t>
             </w:r>
           </w:p>
         </w:tc>
@@ -812,285 +860,324 @@
             <w:r>
               <w:t>Not finished</w:t>
             </w:r>
+          </w:p>
+        </w:tc>
+        <w:tc>
+          <w:tcPr>
+            <w:tcW w:w="2012" w:type="dxa"/>
+          </w:tcPr>
+          <w:p>
+            <w:pPr>
+              <w:jc w:val="center"/>
+            </w:pPr>
+            <w:r>
+              <w:t>Need to create vertex and index buffers, build shaders to generate</w:t>
+            </w:r>
+          </w:p>
+        </w:tc>
+      </w:tr>
+      <w:tr>
+        <w:tc>
+          <w:tcPr>
+            <w:tcW w:w="2027" w:type="dxa"/>
+          </w:tcPr>
+          <w:p>
+            <w:pPr>
+              <w:jc w:val="center"/>
+            </w:pPr>
+            <w:r>
+              <w:t>14/04/2020</w:t>
+            </w:r>
+          </w:p>
+        </w:tc>
+        <w:tc>
+          <w:tcPr>
+            <w:tcW w:w="4035" w:type="dxa"/>
+          </w:tcPr>
+          <w:p>
+            <w:pPr>
+              <w:jc w:val="center"/>
+            </w:pPr>
+            <w:r>
+              <w:t>Code to create Vertex and Index Buffers.</w:t>
+            </w:r>
+          </w:p>
+        </w:tc>
+        <w:tc>
+          <w:tcPr>
+            <w:tcW w:w="1540" w:type="dxa"/>
+          </w:tcPr>
+          <w:p>
+            <w:pPr>
+              <w:jc w:val="center"/>
+            </w:pPr>
+            <w:r>
+              <w:t>Indices incorrect</w:t>
+            </w:r>
+          </w:p>
+        </w:tc>
+        <w:tc>
+          <w:tcPr>
+            <w:tcW w:w="2012" w:type="dxa"/>
+          </w:tcPr>
+          <w:p>
+            <w:pPr>
+              <w:jc w:val="center"/>
+            </w:pPr>
+            <w:r>
+              <w:t>Rewritten</w:t>
+            </w:r>
+          </w:p>
+        </w:tc>
+      </w:tr>
+      <w:tr>
+        <w:tc>
+          <w:tcPr>
+            <w:tcW w:w="2027" w:type="dxa"/>
+          </w:tcPr>
+          <w:p>
+            <w:pPr>
+              <w:jc w:val="center"/>
+            </w:pPr>
+            <w:r>
+              <w:t>17/04/2020</w:t>
+            </w:r>
+          </w:p>
+        </w:tc>
+        <w:tc>
+          <w:tcPr>
+            <w:tcW w:w="4035" w:type="dxa"/>
+          </w:tcPr>
+          <w:p>
+            <w:pPr>
+              <w:jc w:val="center"/>
+            </w:pPr>
+            <w:r>
+              <w:t>Added terrain shaders and methods to render terrain</w:t>
+            </w:r>
+          </w:p>
+        </w:tc>
+        <w:tc>
+          <w:tcPr>
+            <w:tcW w:w="1540" w:type="dxa"/>
+          </w:tcPr>
+          <w:p>
+            <w:pPr>
+              <w:jc w:val="center"/>
+            </w:pPr>
+            <w:r>
+              <w:t>Not displaying</w:t>
+            </w:r>
+          </w:p>
+        </w:tc>
+        <w:tc>
+          <w:tcPr>
+            <w:tcW w:w="2012" w:type="dxa"/>
+          </w:tcPr>
+          <w:p>
+            <w:pPr>
+              <w:jc w:val="center"/>
+            </w:pPr>
+          </w:p>
+        </w:tc>
+      </w:tr>
+      <w:tr>
+        <w:tc>
+          <w:tcPr>
+            <w:tcW w:w="2027" w:type="dxa"/>
+          </w:tcPr>
+          <w:p>
+            <w:pPr>
+              <w:jc w:val="center"/>
+            </w:pPr>
+            <w:r>
+              <w:t>18/04/2020</w:t>
+            </w:r>
+          </w:p>
+        </w:tc>
+        <w:tc>
+          <w:tcPr>
+            <w:tcW w:w="4035" w:type="dxa"/>
+          </w:tcPr>
+          <w:p>
+            <w:pPr>
+              <w:jc w:val="center"/>
+            </w:pPr>
+            <w:r>
+              <w:t>Bug Testing</w:t>
+            </w:r>
+          </w:p>
+        </w:tc>
+        <w:tc>
+          <w:tcPr>
+            <w:tcW w:w="1540" w:type="dxa"/>
+          </w:tcPr>
+          <w:p>
+            <w:pPr>
+              <w:jc w:val="center"/>
+            </w:pPr>
+          </w:p>
+        </w:tc>
+        <w:tc>
+          <w:tcPr>
+            <w:tcW w:w="2012" w:type="dxa"/>
+          </w:tcPr>
+          <w:p>
+            <w:pPr>
+              <w:jc w:val="center"/>
+            </w:pPr>
+          </w:p>
+        </w:tc>
+      </w:tr>
+      <w:tr>
+        <w:tc>
+          <w:tcPr>
+            <w:tcW w:w="2027" w:type="dxa"/>
+          </w:tcPr>
+          <w:p>
+            <w:pPr>
+              <w:jc w:val="center"/>
+            </w:pPr>
+            <w:r>
+              <w:t>20/04/2020</w:t>
+            </w:r>
+          </w:p>
+        </w:tc>
+        <w:tc>
+          <w:tcPr>
+            <w:tcW w:w="4035" w:type="dxa"/>
+          </w:tcPr>
+          <w:p>
+            <w:pPr>
+              <w:jc w:val="center"/>
+            </w:pPr>
+            <w:r>
+              <w:t>Bug Testing</w:t>
+            </w:r>
+          </w:p>
+        </w:tc>
+        <w:tc>
+          <w:tcPr>
+            <w:tcW w:w="1540" w:type="dxa"/>
+          </w:tcPr>
+          <w:p>
+            <w:pPr>
+              <w:jc w:val="center"/>
+            </w:pPr>
+          </w:p>
+        </w:tc>
+        <w:tc>
+          <w:tcPr>
+            <w:tcW w:w="2012" w:type="dxa"/>
+          </w:tcPr>
+          <w:p>
+            <w:pPr>
+              <w:jc w:val="center"/>
+            </w:pPr>
+          </w:p>
+        </w:tc>
+      </w:tr>
+      <w:tr>
+        <w:tc>
+          <w:tcPr>
+            <w:tcW w:w="2027" w:type="dxa"/>
+          </w:tcPr>
+          <w:p>
+            <w:pPr>
+              <w:jc w:val="center"/>
+            </w:pPr>
+            <w:r>
+              <w:t>21/04</w:t>
+            </w:r>
+          </w:p>
+        </w:tc>
+        <w:tc>
+          <w:tcPr>
+            <w:tcW w:w="4035" w:type="dxa"/>
+          </w:tcPr>
+          <w:p>
+            <w:pPr>
+              <w:jc w:val="center"/>
+            </w:pPr>
+            <w:r>
+              <w:t>Continued bug testing</w:t>
+            </w:r>
+          </w:p>
+        </w:tc>
+        <w:tc>
+          <w:tcPr>
+            <w:tcW w:w="1540" w:type="dxa"/>
+          </w:tcPr>
+          <w:p>
+            <w:pPr>
+              <w:jc w:val="center"/>
+            </w:pPr>
+          </w:p>
+        </w:tc>
+        <w:tc>
+          <w:tcPr>
+            <w:tcW w:w="2012" w:type="dxa"/>
+          </w:tcPr>
+          <w:p>
+            <w:pPr>
+              <w:jc w:val="center"/>
+            </w:pPr>
+          </w:p>
+        </w:tc>
+      </w:tr>
+      <w:tr>
+        <w:tc>
+          <w:tcPr>
+            <w:tcW w:w="2027" w:type="dxa"/>
+          </w:tcPr>
+          <w:p>
+            <w:pPr>
+              <w:jc w:val="center"/>
+            </w:pPr>
+          </w:p>
+        </w:tc>
+        <w:tc>
+          <w:tcPr>
+            <w:tcW w:w="4035" w:type="dxa"/>
+          </w:tcPr>
+          <w:p>
+            <w:pPr>
+              <w:jc w:val="center"/>
+            </w:pPr>
+          </w:p>
+        </w:tc>
+        <w:tc>
+          <w:tcPr>
+            <w:tcW w:w="1540" w:type="dxa"/>
+          </w:tcPr>
+          <w:p>
+            <w:pPr>
+              <w:jc w:val="center"/>
+            </w:pPr>
+          </w:p>
+        </w:tc>
+        <w:tc>
+          <w:tcPr>
+            <w:tcW w:w="2012" w:type="dxa"/>
+          </w:tcPr>
+          <w:p>
+            <w:pPr>
+              <w:jc w:val="center"/>
+            </w:pPr>
+          </w:p>
+        </w:tc>
+      </w:tr>
+      <w:tr>
+        <w:tc>
+          <w:tcPr>
+            <w:tcW w:w="2027" w:type="dxa"/>
+          </w:tcPr>
+          <w:p>
+            <w:pPr>
+              <w:jc w:val="center"/>
+            </w:pPr>
             <w:bookmarkStart w:id="0" w:name="_GoBack"/>
             <w:bookmarkEnd w:id="0"/>
-          </w:p>
-        </w:tc>
-        <w:tc>
-          <w:tcPr>
-            <w:tcW w:w="2012" w:type="dxa"/>
-          </w:tcPr>
-          <w:p>
-            <w:pPr>
-              <w:jc w:val="center"/>
-            </w:pPr>
-            <w:r>
-              <w:t>Need to create vertex and index buffers, build shaders to generate</w:t>
-            </w:r>
-          </w:p>
-        </w:tc>
-      </w:tr>
-      <w:tr>
-        <w:tc>
-          <w:tcPr>
-            <w:tcW w:w="2027" w:type="dxa"/>
-          </w:tcPr>
-          <w:p>
-            <w:pPr>
-              <w:jc w:val="center"/>
-            </w:pPr>
-          </w:p>
-        </w:tc>
-        <w:tc>
-          <w:tcPr>
-            <w:tcW w:w="4035" w:type="dxa"/>
-          </w:tcPr>
-          <w:p>
-            <w:pPr>
-              <w:jc w:val="center"/>
-            </w:pPr>
-          </w:p>
-        </w:tc>
-        <w:tc>
-          <w:tcPr>
-            <w:tcW w:w="1540" w:type="dxa"/>
-          </w:tcPr>
-          <w:p>
-            <w:pPr>
-              <w:jc w:val="center"/>
-            </w:pPr>
-          </w:p>
-        </w:tc>
-        <w:tc>
-          <w:tcPr>
-            <w:tcW w:w="2012" w:type="dxa"/>
-          </w:tcPr>
-          <w:p>
-            <w:pPr>
-              <w:jc w:val="center"/>
-            </w:pPr>
-          </w:p>
-        </w:tc>
-      </w:tr>
-      <w:tr>
-        <w:tc>
-          <w:tcPr>
-            <w:tcW w:w="2027" w:type="dxa"/>
-          </w:tcPr>
-          <w:p>
-            <w:pPr>
-              <w:jc w:val="center"/>
-            </w:pPr>
-          </w:p>
-        </w:tc>
-        <w:tc>
-          <w:tcPr>
-            <w:tcW w:w="4035" w:type="dxa"/>
-          </w:tcPr>
-          <w:p>
-            <w:pPr>
-              <w:jc w:val="center"/>
-            </w:pPr>
-          </w:p>
-        </w:tc>
-        <w:tc>
-          <w:tcPr>
-            <w:tcW w:w="1540" w:type="dxa"/>
-          </w:tcPr>
-          <w:p>
-            <w:pPr>
-              <w:jc w:val="center"/>
-            </w:pPr>
-          </w:p>
-        </w:tc>
-        <w:tc>
-          <w:tcPr>
-            <w:tcW w:w="2012" w:type="dxa"/>
-          </w:tcPr>
-          <w:p>
-            <w:pPr>
-              <w:jc w:val="center"/>
-            </w:pPr>
-          </w:p>
-        </w:tc>
-      </w:tr>
-      <w:tr>
-        <w:tc>
-          <w:tcPr>
-            <w:tcW w:w="2027" w:type="dxa"/>
-          </w:tcPr>
-          <w:p>
-            <w:pPr>
-              <w:jc w:val="center"/>
-            </w:pPr>
-          </w:p>
-        </w:tc>
-        <w:tc>
-          <w:tcPr>
-            <w:tcW w:w="4035" w:type="dxa"/>
-          </w:tcPr>
-          <w:p>
-            <w:pPr>
-              <w:jc w:val="center"/>
-            </w:pPr>
-          </w:p>
-        </w:tc>
-        <w:tc>
-          <w:tcPr>
-            <w:tcW w:w="1540" w:type="dxa"/>
-          </w:tcPr>
-          <w:p>
-            <w:pPr>
-              <w:jc w:val="center"/>
-            </w:pPr>
-          </w:p>
-        </w:tc>
-        <w:tc>
-          <w:tcPr>
-            <w:tcW w:w="2012" w:type="dxa"/>
-          </w:tcPr>
-          <w:p>
-            <w:pPr>
-              <w:jc w:val="center"/>
-            </w:pPr>
-          </w:p>
-        </w:tc>
-      </w:tr>
-      <w:tr>
-        <w:tc>
-          <w:tcPr>
-            <w:tcW w:w="2027" w:type="dxa"/>
-          </w:tcPr>
-          <w:p>
-            <w:pPr>
-              <w:jc w:val="center"/>
-            </w:pPr>
-          </w:p>
-        </w:tc>
-        <w:tc>
-          <w:tcPr>
-            <w:tcW w:w="4035" w:type="dxa"/>
-          </w:tcPr>
-          <w:p>
-            <w:pPr>
-              <w:jc w:val="center"/>
-            </w:pPr>
-          </w:p>
-        </w:tc>
-        <w:tc>
-          <w:tcPr>
-            <w:tcW w:w="1540" w:type="dxa"/>
-          </w:tcPr>
-          <w:p>
-            <w:pPr>
-              <w:jc w:val="center"/>
-            </w:pPr>
-          </w:p>
-        </w:tc>
-        <w:tc>
-          <w:tcPr>
-            <w:tcW w:w="2012" w:type="dxa"/>
-          </w:tcPr>
-          <w:p>
-            <w:pPr>
-              <w:jc w:val="center"/>
-            </w:pPr>
-          </w:p>
-        </w:tc>
-      </w:tr>
-      <w:tr>
-        <w:tc>
-          <w:tcPr>
-            <w:tcW w:w="2027" w:type="dxa"/>
-          </w:tcPr>
-          <w:p>
-            <w:pPr>
-              <w:jc w:val="center"/>
-            </w:pPr>
-          </w:p>
-        </w:tc>
-        <w:tc>
-          <w:tcPr>
-            <w:tcW w:w="4035" w:type="dxa"/>
-          </w:tcPr>
-          <w:p>
-            <w:pPr>
-              <w:jc w:val="center"/>
-            </w:pPr>
-          </w:p>
-        </w:tc>
-        <w:tc>
-          <w:tcPr>
-            <w:tcW w:w="1540" w:type="dxa"/>
-          </w:tcPr>
-          <w:p>
-            <w:pPr>
-              <w:jc w:val="center"/>
-            </w:pPr>
-          </w:p>
-        </w:tc>
-        <w:tc>
-          <w:tcPr>
-            <w:tcW w:w="2012" w:type="dxa"/>
-          </w:tcPr>
-          <w:p>
-            <w:pPr>
-              <w:jc w:val="center"/>
-            </w:pPr>
-          </w:p>
-        </w:tc>
-      </w:tr>
-      <w:tr>
-        <w:tc>
-          <w:tcPr>
-            <w:tcW w:w="2027" w:type="dxa"/>
-          </w:tcPr>
-          <w:p>
-            <w:pPr>
-              <w:jc w:val="center"/>
-            </w:pPr>
-          </w:p>
-        </w:tc>
-        <w:tc>
-          <w:tcPr>
-            <w:tcW w:w="4035" w:type="dxa"/>
-          </w:tcPr>
-          <w:p>
-            <w:pPr>
-              <w:jc w:val="center"/>
-            </w:pPr>
-          </w:p>
-        </w:tc>
-        <w:tc>
-          <w:tcPr>
-            <w:tcW w:w="1540" w:type="dxa"/>
-          </w:tcPr>
-          <w:p>
-            <w:pPr>
-              <w:jc w:val="center"/>
-            </w:pPr>
-          </w:p>
-        </w:tc>
-        <w:tc>
-          <w:tcPr>
-            <w:tcW w:w="2012" w:type="dxa"/>
-          </w:tcPr>
-          <w:p>
-            <w:pPr>
-              <w:jc w:val="center"/>
-            </w:pPr>
-          </w:p>
-        </w:tc>
-      </w:tr>
-      <w:tr>
-        <w:tc>
-          <w:tcPr>
-            <w:tcW w:w="2027" w:type="dxa"/>
-          </w:tcPr>
-          <w:p>
-            <w:pPr>
-              <w:jc w:val="center"/>
-            </w:pPr>
           </w:p>
         </w:tc>
         <w:tc>
@@ -1968,6 +2055,7 @@
     <w:lsdException w:name="HTML Sample" w:semiHidden="1"/>
     <w:lsdException w:name="HTML Typewriter" w:semiHidden="1" w:unhideWhenUsed="1"/>
     <w:lsdException w:name="HTML Variable" w:semiHidden="1" w:unhideWhenUsed="1"/>
+    <w:lsdException w:name="Normal Table" w:semiHidden="1" w:unhideWhenUsed="1"/>
     <w:lsdException w:name="annotation subject" w:semiHidden="1" w:unhideWhenUsed="1"/>
     <w:lsdException w:name="No List" w:semiHidden="1" w:unhideWhenUsed="1"/>
     <w:lsdException w:name="Outline List 1" w:semiHidden="1" w:unhideWhenUsed="1"/>
@@ -2013,9 +2101,11 @@
     <w:lsdException w:name="Table Subtle 1" w:semiHidden="1" w:unhideWhenUsed="1"/>
     <w:lsdException w:name="Table Subtle 2" w:semiHidden="1" w:unhideWhenUsed="1"/>
     <w:lsdException w:name="Table Web 1" w:semiHidden="1" w:unhideWhenUsed="1"/>
+    <w:lsdException w:name="Table Web 2" w:semiHidden="1" w:unhideWhenUsed="1"/>
     <w:lsdException w:name="Table Web 3" w:semiHidden="1" w:unhideWhenUsed="1"/>
     <w:lsdException w:name="Balloon Text" w:semiHidden="1" w:unhideWhenUsed="1"/>
     <w:lsdException w:name="Table Grid" w:uiPriority="39"/>
+    <w:lsdException w:name="Table Theme" w:semiHidden="1" w:unhideWhenUsed="1"/>
     <w:lsdException w:name="Placeholder Text" w:semiHidden="1"/>
     <w:lsdException w:name="No Spacing" w:semiHidden="1" w:uiPriority="1" w:qFormat="1"/>
     <w:lsdException w:name="Light Shading" w:uiPriority="60"/>
@@ -2739,6 +2829,7 @@
   </w:compat>
   <w:rsids>
     <w:rsidRoot w:val="00866213"/>
+    <w:rsid w:val="00483F9A"/>
     <w:rsid w:val="00694930"/>
     <w:rsid w:val="00835265"/>
     <w:rsid w:val="00866213"/>
@@ -2890,6 +2981,7 @@
     <w:lsdException w:name="HTML Sample" w:semiHidden="1" w:unhideWhenUsed="1"/>
     <w:lsdException w:name="HTML Typewriter" w:semiHidden="1" w:unhideWhenUsed="1"/>
     <w:lsdException w:name="HTML Variable" w:semiHidden="1" w:unhideWhenUsed="1"/>
+    <w:lsdException w:name="Normal Table" w:semiHidden="1" w:unhideWhenUsed="1"/>
     <w:lsdException w:name="annotation subject" w:semiHidden="1" w:unhideWhenUsed="1"/>
     <w:lsdException w:name="No List" w:semiHidden="1" w:unhideWhenUsed="1"/>
     <w:lsdException w:name="Outline List 1" w:semiHidden="1" w:unhideWhenUsed="1"/>
@@ -2935,9 +3027,11 @@
     <w:lsdException w:name="Table Subtle 1" w:semiHidden="1" w:unhideWhenUsed="1"/>
     <w:lsdException w:name="Table Subtle 2" w:semiHidden="1" w:unhideWhenUsed="1"/>
     <w:lsdException w:name="Table Web 1" w:semiHidden="1" w:unhideWhenUsed="1"/>
+    <w:lsdException w:name="Table Web 2" w:semiHidden="1" w:unhideWhenUsed="1"/>
     <w:lsdException w:name="Table Web 3" w:semiHidden="1" w:unhideWhenUsed="1"/>
     <w:lsdException w:name="Balloon Text" w:semiHidden="1" w:unhideWhenUsed="1"/>
     <w:lsdException w:name="Table Grid" w:uiPriority="39"/>
+    <w:lsdException w:name="Table Theme" w:semiHidden="1" w:unhideWhenUsed="1"/>
     <w:lsdException w:name="Placeholder Text" w:semiHidden="1"/>
     <w:lsdException w:name="No Spacing" w:uiPriority="1" w:qFormat="1"/>
     <w:lsdException w:name="Light Shading" w:uiPriority="60"/>
@@ -4347,6 +4441,21 @@
 </file>
 
 <file path=customXml/item1.xml><?xml version="1.0" encoding="utf-8"?>
+<?mso-contentType ?>
+<FormTemplates xmlns="http://schemas.microsoft.com/sharepoint/v3/contenttype/forms">
+  <Display>DocumentLibraryForm</Display>
+  <Edit>DocumentLibraryForm</Edit>
+  <New>DocumentLibraryForm</New>
+</FormTemplates>
+</file>
+
+<file path=customXml/item2.xml><?xml version="1.0" encoding="utf-8"?>
+<p:properties xmlns:p="http://schemas.microsoft.com/office/2006/metadata/properties" xmlns:xsi="http://www.w3.org/2001/XMLSchema-instance" xmlns:pc="http://schemas.microsoft.com/office/infopath/2007/PartnerControls">
+  <documentManagement/>
+</p:properties>
+</file>
+
+<file path=customXml/item3.xml><?xml version="1.0" encoding="utf-8"?>
 <ct:contentTypeSchema xmlns:ct="http://schemas.microsoft.com/office/2006/metadata/contentType" xmlns:ma="http://schemas.microsoft.com/office/2006/metadata/properties/metaAttributes" ct:_="" ma:_="" ma:contentTypeName="Document" ma:contentTypeID="0x01010009FE50D98EAFEC44B96FA112EA9AE463" ma:contentTypeVersion="3" ma:contentTypeDescription="Create a new document." ma:contentTypeScope="" ma:versionID="a47a99c7d06145c105e8a693d59799b0">
   <xsd:schema xmlns:xsd="http://www.w3.org/2001/XMLSchema" xmlns:xs="http://www.w3.org/2001/XMLSchema" xmlns:p="http://schemas.microsoft.com/office/2006/metadata/properties" xmlns:ns3="2092beec-d185-4384-a114-73527162078b" targetNamespace="http://schemas.microsoft.com/office/2006/metadata/properties" ma:root="true" ma:fieldsID="899f80a4e73ab36a7fd1c084408c8090" ns3:_="">
     <xsd:import namespace="2092beec-d185-4384-a114-73527162078b"/>
@@ -4484,22 +4593,24 @@
 </ct:contentTypeSchema>
 </file>
 
-<file path=customXml/item2.xml><?xml version="1.0" encoding="utf-8"?>
-<p:properties xmlns:p="http://schemas.microsoft.com/office/2006/metadata/properties" xmlns:xsi="http://www.w3.org/2001/XMLSchema-instance" xmlns:pc="http://schemas.microsoft.com/office/infopath/2007/PartnerControls">
-  <documentManagement/>
-</p:properties>
+<file path=customXml/itemProps1.xml><?xml version="1.0" encoding="utf-8"?>
+<ds:datastoreItem xmlns:ds="http://schemas.openxmlformats.org/officeDocument/2006/customXml" ds:itemID="{65D670B6-EC8C-4A16-AA74-472978BEF741}">
+  <ds:schemaRefs>
+    <ds:schemaRef ds:uri="http://schemas.microsoft.com/sharepoint/v3/contenttype/forms"/>
+  </ds:schemaRefs>
+</ds:datastoreItem>
 </file>
 
-<file path=customXml/item3.xml><?xml version="1.0" encoding="utf-8"?>
-<?mso-contentType ?>
-<FormTemplates xmlns="http://schemas.microsoft.com/sharepoint/v3/contenttype/forms">
-  <Display>DocumentLibraryForm</Display>
-  <Edit>DocumentLibraryForm</Edit>
-  <New>DocumentLibraryForm</New>
-</FormTemplates>
+<file path=customXml/itemProps2.xml><?xml version="1.0" encoding="utf-8"?>
+<ds:datastoreItem xmlns:ds="http://schemas.openxmlformats.org/officeDocument/2006/customXml" ds:itemID="{10D3411A-7586-4E92-AE2C-577E571916D9}">
+  <ds:schemaRefs>
+    <ds:schemaRef ds:uri="http://schemas.microsoft.com/office/2006/metadata/properties"/>
+    <ds:schemaRef ds:uri="http://schemas.microsoft.com/office/infopath/2007/PartnerControls"/>
+  </ds:schemaRefs>
+</ds:datastoreItem>
 </file>
 
-<file path=customXml/itemProps1.xml><?xml version="1.0" encoding="utf-8"?>
+<file path=customXml/itemProps3.xml><?xml version="1.0" encoding="utf-8"?>
 <ds:datastoreItem xmlns:ds="http://schemas.openxmlformats.org/officeDocument/2006/customXml" ds:itemID="{EF30A163-05B6-4985-A955-B4DD786916A6}">
   <ds:schemaRefs>
     <ds:schemaRef ds:uri="http://schemas.microsoft.com/office/2006/metadata/contentType"/>
@@ -4515,21 +4626,4 @@
     <ds:schemaRef ds:uri="http://schemas.microsoft.com/internal/obd"/>
   </ds:schemaRefs>
 </ds:datastoreItem>
-</file>
-
-<file path=customXml/itemProps2.xml><?xml version="1.0" encoding="utf-8"?>
-<ds:datastoreItem xmlns:ds="http://schemas.openxmlformats.org/officeDocument/2006/customXml" ds:itemID="{10D3411A-7586-4E92-AE2C-577E571916D9}">
-  <ds:schemaRefs>
-    <ds:schemaRef ds:uri="http://schemas.microsoft.com/office/2006/metadata/properties"/>
-    <ds:schemaRef ds:uri="http://schemas.microsoft.com/office/infopath/2007/PartnerControls"/>
-  </ds:schemaRefs>
-</ds:datastoreItem>
-</file>
-
-<file path=customXml/itemProps3.xml><?xml version="1.0" encoding="utf-8"?>
-<ds:datastoreItem xmlns:ds="http://schemas.openxmlformats.org/officeDocument/2006/customXml" ds:itemID="{65D670B6-EC8C-4A16-AA74-472978BEF741}">
-  <ds:schemaRefs>
-    <ds:schemaRef ds:uri="http://schemas.microsoft.com/sharepoint/v3/contenttype/forms"/>
-  </ds:schemaRefs>
-</ds:datastoreItem>
 </file>
</xml_diff>

<commit_message>
Blend Map & Texture loaded.
Shows black.
</commit_message>
<xml_diff>
--- a/Implementation Log Graphics II - 100485878.docx
+++ b/Implementation Log Graphics II - 100485878.docx
@@ -1478,7 +1478,7 @@
               <w:jc w:val="center"/>
             </w:pPr>
             <w:r>
-              <w:t>Unsolved so far.</w:t>
+              <w:t>Camera position was being set before constructed.</w:t>
             </w:r>
           </w:p>
         </w:tc>
@@ -1508,8 +1508,146 @@
             <w:r>
               <w:t>Keyboard Control Implemented.</w:t>
             </w:r>
+          </w:p>
+        </w:tc>
+        <w:tc>
+          <w:tcPr>
+            <w:tcW w:w="1540" w:type="dxa"/>
+          </w:tcPr>
+          <w:p>
+            <w:pPr>
+              <w:jc w:val="center"/>
+            </w:pPr>
+          </w:p>
+        </w:tc>
+        <w:tc>
+          <w:tcPr>
+            <w:tcW w:w="2012" w:type="dxa"/>
+          </w:tcPr>
+          <w:p>
+            <w:pPr>
+              <w:jc w:val="center"/>
+            </w:pPr>
+          </w:p>
+        </w:tc>
+      </w:tr>
+      <w:tr>
+        <w:tc>
+          <w:tcPr>
+            <w:tcW w:w="2027" w:type="dxa"/>
+          </w:tcPr>
+          <w:p>
+            <w:pPr>
+              <w:jc w:val="center"/>
+            </w:pPr>
+            <w:r>
+              <w:t>07/05/20</w:t>
+            </w:r>
+          </w:p>
+        </w:tc>
+        <w:tc>
+          <w:tcPr>
+            <w:tcW w:w="4035" w:type="dxa"/>
+          </w:tcPr>
+          <w:p>
+            <w:pPr>
+              <w:jc w:val="center"/>
+            </w:pPr>
+            <w:r>
+              <w:t>Written code to load textures and algorithm to apply a blend map to the terrain texture.</w:t>
+            </w:r>
+          </w:p>
+        </w:tc>
+        <w:tc>
+          <w:tcPr>
+            <w:tcW w:w="1540" w:type="dxa"/>
+          </w:tcPr>
+          <w:p>
+            <w:pPr>
+              <w:jc w:val="center"/>
+            </w:pPr>
+            <w:r>
+              <w:t>Terrain renders very dark.</w:t>
+            </w:r>
+            <w:r>
+              <w:t xml:space="preserve"> Doesn’t seem to be textured.</w:t>
+            </w:r>
             <w:bookmarkStart w:id="0" w:name="_GoBack"/>
             <w:bookmarkEnd w:id="0"/>
+          </w:p>
+        </w:tc>
+        <w:tc>
+          <w:tcPr>
+            <w:tcW w:w="2012" w:type="dxa"/>
+          </w:tcPr>
+          <w:p>
+            <w:pPr>
+              <w:jc w:val="center"/>
+            </w:pPr>
+          </w:p>
+        </w:tc>
+      </w:tr>
+      <w:tr>
+        <w:tc>
+          <w:tcPr>
+            <w:tcW w:w="2027" w:type="dxa"/>
+          </w:tcPr>
+          <w:p>
+            <w:pPr>
+              <w:jc w:val="center"/>
+            </w:pPr>
+          </w:p>
+        </w:tc>
+        <w:tc>
+          <w:tcPr>
+            <w:tcW w:w="4035" w:type="dxa"/>
+          </w:tcPr>
+          <w:p>
+            <w:pPr>
+              <w:jc w:val="center"/>
+            </w:pPr>
+          </w:p>
+        </w:tc>
+        <w:tc>
+          <w:tcPr>
+            <w:tcW w:w="1540" w:type="dxa"/>
+          </w:tcPr>
+          <w:p>
+            <w:pPr>
+              <w:jc w:val="center"/>
+            </w:pPr>
+          </w:p>
+        </w:tc>
+        <w:tc>
+          <w:tcPr>
+            <w:tcW w:w="2012" w:type="dxa"/>
+          </w:tcPr>
+          <w:p>
+            <w:pPr>
+              <w:jc w:val="center"/>
+            </w:pPr>
+          </w:p>
+        </w:tc>
+      </w:tr>
+      <w:tr>
+        <w:tc>
+          <w:tcPr>
+            <w:tcW w:w="2027" w:type="dxa"/>
+          </w:tcPr>
+          <w:p>
+            <w:pPr>
+              <w:jc w:val="center"/>
+            </w:pPr>
+          </w:p>
+        </w:tc>
+        <w:tc>
+          <w:tcPr>
+            <w:tcW w:w="4035" w:type="dxa"/>
+          </w:tcPr>
+          <w:p>
+            <w:pPr>
+              <w:jc w:val="center"/>
+            </w:pPr>
           </w:p>
         </w:tc>
         <w:tc>
@@ -2900,6 +3038,7 @@
   <w:rsids>
     <w:rsidRoot w:val="00866213"/>
     <w:rsid w:val="00483F9A"/>
+    <w:rsid w:val="005A7F12"/>
     <w:rsid w:val="00694930"/>
     <w:rsid w:val="00694CDC"/>
     <w:rsid w:val="00835265"/>
@@ -2911,6 +3050,7 @@
     <w:rsid w:val="00E64637"/>
     <w:rsid w:val="00E87912"/>
     <w:rsid w:val="00F31B1B"/>
+    <w:rsid w:val="00FC33F9"/>
   </w:rsids>
   <m:mathPr>
     <m:mathFont m:val="Cambria Math"/>

</xml_diff>

<commit_message>
Terrain Displays, very dark
</commit_message>
<xml_diff>
--- a/Implementation Log Graphics II - 100485878.docx
+++ b/Implementation Log Graphics II - 100485878.docx
@@ -1572,50 +1572,76 @@
             <w:r>
               <w:t xml:space="preserve"> Doesn’t seem to be textured.</w:t>
             </w:r>
+          </w:p>
+        </w:tc>
+        <w:tc>
+          <w:tcPr>
+            <w:tcW w:w="2012" w:type="dxa"/>
+          </w:tcPr>
+          <w:p>
+            <w:pPr>
+              <w:jc w:val="center"/>
+            </w:pPr>
+          </w:p>
+        </w:tc>
+      </w:tr>
+      <w:tr>
+        <w:tc>
+          <w:tcPr>
+            <w:tcW w:w="2027" w:type="dxa"/>
+          </w:tcPr>
+          <w:p>
+            <w:pPr>
+              <w:jc w:val="center"/>
+            </w:pPr>
+            <w:r>
+              <w:t>18/05/20</w:t>
+            </w:r>
+          </w:p>
+        </w:tc>
+        <w:tc>
+          <w:tcPr>
+            <w:tcW w:w="4035" w:type="dxa"/>
+          </w:tcPr>
+          <w:p>
+            <w:pPr>
+              <w:jc w:val="center"/>
+            </w:pPr>
+            <w:r>
+              <w:t>Investigating dark textured terrain</w:t>
+            </w:r>
+          </w:p>
+        </w:tc>
+        <w:tc>
+          <w:tcPr>
+            <w:tcW w:w="1540" w:type="dxa"/>
+          </w:tcPr>
+          <w:p>
+            <w:pPr>
+              <w:jc w:val="center"/>
+            </w:pPr>
+            <w:r>
+              <w:t xml:space="preserve">Could be an issue with the cBuffer struct, it doesn’t match the struct used </w:t>
+            </w:r>
+            <w:r>
+              <w:lastRenderedPageBreak/>
+              <w:t>for the shaders.</w:t>
+            </w:r>
+          </w:p>
+          <w:p>
+            <w:pPr>
+              <w:jc w:val="center"/>
+            </w:pPr>
+          </w:p>
+          <w:p>
+            <w:pPr>
+              <w:jc w:val="center"/>
+            </w:pPr>
+            <w:r>
+              <w:t>Blend Map also doesn’t seem to blend textures.</w:t>
+            </w:r>
             <w:bookmarkStart w:id="0" w:name="_GoBack"/>
             <w:bookmarkEnd w:id="0"/>
-          </w:p>
-        </w:tc>
-        <w:tc>
-          <w:tcPr>
-            <w:tcW w:w="2012" w:type="dxa"/>
-          </w:tcPr>
-          <w:p>
-            <w:pPr>
-              <w:jc w:val="center"/>
-            </w:pPr>
-          </w:p>
-        </w:tc>
-      </w:tr>
-      <w:tr>
-        <w:tc>
-          <w:tcPr>
-            <w:tcW w:w="2027" w:type="dxa"/>
-          </w:tcPr>
-          <w:p>
-            <w:pPr>
-              <w:jc w:val="center"/>
-            </w:pPr>
-          </w:p>
-        </w:tc>
-        <w:tc>
-          <w:tcPr>
-            <w:tcW w:w="4035" w:type="dxa"/>
-          </w:tcPr>
-          <w:p>
-            <w:pPr>
-              <w:jc w:val="center"/>
-            </w:pPr>
-          </w:p>
-        </w:tc>
-        <w:tc>
-          <w:tcPr>
-            <w:tcW w:w="1540" w:type="dxa"/>
-          </w:tcPr>
-          <w:p>
-            <w:pPr>
-              <w:jc w:val="center"/>
-            </w:pPr>
           </w:p>
         </w:tc>
         <w:tc>
@@ -3037,6 +3063,7 @@
   </w:compat>
   <w:rsids>
     <w:rsidRoot w:val="00866213"/>
+    <w:rsid w:val="00413C52"/>
     <w:rsid w:val="00483F9A"/>
     <w:rsid w:val="005A7F12"/>
     <w:rsid w:val="00694930"/>
@@ -4656,6 +4683,21 @@
 </file>
 
 <file path=customXml/item1.xml><?xml version="1.0" encoding="utf-8"?>
+<?mso-contentType ?>
+<FormTemplates xmlns="http://schemas.microsoft.com/sharepoint/v3/contenttype/forms">
+  <Display>DocumentLibraryForm</Display>
+  <Edit>DocumentLibraryForm</Edit>
+  <New>DocumentLibraryForm</New>
+</FormTemplates>
+</file>
+
+<file path=customXml/item2.xml><?xml version="1.0" encoding="utf-8"?>
+<p:properties xmlns:p="http://schemas.microsoft.com/office/2006/metadata/properties" xmlns:xsi="http://www.w3.org/2001/XMLSchema-instance" xmlns:pc="http://schemas.microsoft.com/office/infopath/2007/PartnerControls">
+  <documentManagement/>
+</p:properties>
+</file>
+
+<file path=customXml/item3.xml><?xml version="1.0" encoding="utf-8"?>
 <ct:contentTypeSchema xmlns:ct="http://schemas.microsoft.com/office/2006/metadata/contentType" xmlns:ma="http://schemas.microsoft.com/office/2006/metadata/properties/metaAttributes" ct:_="" ma:_="" ma:contentTypeName="Document" ma:contentTypeID="0x01010009FE50D98EAFEC44B96FA112EA9AE463" ma:contentTypeVersion="3" ma:contentTypeDescription="Create a new document." ma:contentTypeScope="" ma:versionID="a47a99c7d06145c105e8a693d59799b0">
   <xsd:schema xmlns:xsd="http://www.w3.org/2001/XMLSchema" xmlns:xs="http://www.w3.org/2001/XMLSchema" xmlns:p="http://schemas.microsoft.com/office/2006/metadata/properties" xmlns:ns3="2092beec-d185-4384-a114-73527162078b" targetNamespace="http://schemas.microsoft.com/office/2006/metadata/properties" ma:root="true" ma:fieldsID="899f80a4e73ab36a7fd1c084408c8090" ns3:_="">
     <xsd:import namespace="2092beec-d185-4384-a114-73527162078b"/>
@@ -4793,22 +4835,24 @@
 </ct:contentTypeSchema>
 </file>
 
-<file path=customXml/item2.xml><?xml version="1.0" encoding="utf-8"?>
-<p:properties xmlns:p="http://schemas.microsoft.com/office/2006/metadata/properties" xmlns:xsi="http://www.w3.org/2001/XMLSchema-instance" xmlns:pc="http://schemas.microsoft.com/office/infopath/2007/PartnerControls">
-  <documentManagement/>
-</p:properties>
+<file path=customXml/itemProps1.xml><?xml version="1.0" encoding="utf-8"?>
+<ds:datastoreItem xmlns:ds="http://schemas.openxmlformats.org/officeDocument/2006/customXml" ds:itemID="{65D670B6-EC8C-4A16-AA74-472978BEF741}">
+  <ds:schemaRefs>
+    <ds:schemaRef ds:uri="http://schemas.microsoft.com/sharepoint/v3/contenttype/forms"/>
+  </ds:schemaRefs>
+</ds:datastoreItem>
 </file>
 
-<file path=customXml/item3.xml><?xml version="1.0" encoding="utf-8"?>
-<?mso-contentType ?>
-<FormTemplates xmlns="http://schemas.microsoft.com/sharepoint/v3/contenttype/forms">
-  <Display>DocumentLibraryForm</Display>
-  <Edit>DocumentLibraryForm</Edit>
-  <New>DocumentLibraryForm</New>
-</FormTemplates>
+<file path=customXml/itemProps2.xml><?xml version="1.0" encoding="utf-8"?>
+<ds:datastoreItem xmlns:ds="http://schemas.openxmlformats.org/officeDocument/2006/customXml" ds:itemID="{10D3411A-7586-4E92-AE2C-577E571916D9}">
+  <ds:schemaRefs>
+    <ds:schemaRef ds:uri="http://schemas.microsoft.com/office/2006/metadata/properties"/>
+    <ds:schemaRef ds:uri="http://schemas.microsoft.com/office/infopath/2007/PartnerControls"/>
+  </ds:schemaRefs>
+</ds:datastoreItem>
 </file>
 
-<file path=customXml/itemProps1.xml><?xml version="1.0" encoding="utf-8"?>
+<file path=customXml/itemProps3.xml><?xml version="1.0" encoding="utf-8"?>
 <ds:datastoreItem xmlns:ds="http://schemas.openxmlformats.org/officeDocument/2006/customXml" ds:itemID="{EF30A163-05B6-4985-A955-B4DD786916A6}">
   <ds:schemaRefs>
     <ds:schemaRef ds:uri="http://schemas.microsoft.com/office/2006/metadata/contentType"/>
@@ -4824,21 +4868,4 @@
     <ds:schemaRef ds:uri="http://schemas.microsoft.com/internal/obd"/>
   </ds:schemaRefs>
 </ds:datastoreItem>
-</file>
-
-<file path=customXml/itemProps2.xml><?xml version="1.0" encoding="utf-8"?>
-<ds:datastoreItem xmlns:ds="http://schemas.openxmlformats.org/officeDocument/2006/customXml" ds:itemID="{10D3411A-7586-4E92-AE2C-577E571916D9}">
-  <ds:schemaRefs>
-    <ds:schemaRef ds:uri="http://schemas.microsoft.com/office/2006/metadata/properties"/>
-    <ds:schemaRef ds:uri="http://schemas.microsoft.com/office/infopath/2007/PartnerControls"/>
-  </ds:schemaRefs>
-</ds:datastoreItem>
-</file>
-
-<file path=customXml/itemProps3.xml><?xml version="1.0" encoding="utf-8"?>
-<ds:datastoreItem xmlns:ds="http://schemas.openxmlformats.org/officeDocument/2006/customXml" ds:itemID="{65D670B6-EC8C-4A16-AA74-472978BEF741}">
-  <ds:schemaRefs>
-    <ds:schemaRef ds:uri="http://schemas.microsoft.com/sharepoint/v3/contenttype/forms"/>
-  </ds:schemaRefs>
-</ds:datastoreItem>
 </file>
</xml_diff>

<commit_message>
Getting ready for submission
- Rock
- House
- Plane
- Terrain
- Dodgy Skybox

TODO:
- Fix Skybox?
- Place Models
- Consult Spec for Grade.
- Look at extras (data on screen / sound?)
</commit_message>
<xml_diff>
--- a/Implementation Log Graphics II - 100485878.docx
+++ b/Implementation Log Graphics II - 100485878.docx
@@ -430,7 +430,15 @@
         <w:t xml:space="preserve"> framework in which to begin adding code</w:t>
       </w:r>
       <w:r>
-        <w:t xml:space="preserve"> and utilizing overrides of Initialise, Update, Render and Shutdown methods.</w:t>
+        <w:t xml:space="preserve"> and utilizing overrides of </w:t>
+      </w:r>
+      <w:proofErr w:type="spellStart"/>
+      <w:r>
+        <w:t>Initialise</w:t>
+      </w:r>
+      <w:proofErr w:type="spellEnd"/>
+      <w:r>
+        <w:t>, Update, Render and Shutdown methods.</w:t>
       </w:r>
     </w:p>
     <w:p/>
@@ -605,7 +613,15 @@
               <w:jc w:val="center"/>
             </w:pPr>
             <w:r>
-              <w:t>Implemented SceneGraph.cpp containing methods of Initialise, Update, Render, Shutdown, Add, Remove &amp; Find.</w:t>
+              <w:t xml:space="preserve">Implemented SceneGraph.cpp containing methods of </w:t>
+            </w:r>
+            <w:proofErr w:type="spellStart"/>
+            <w:r>
+              <w:t>Initialise</w:t>
+            </w:r>
+            <w:proofErr w:type="spellEnd"/>
+            <w:r>
+              <w:t>, Update, Render, Shutdown, Add, Remove &amp; Find.</w:t>
             </w:r>
           </w:p>
         </w:tc>
@@ -653,7 +669,15 @@
               <w:jc w:val="center"/>
             </w:pPr>
             <w:r>
-              <w:t>Included a class, inherited from SceneNode, which creates a cube.</w:t>
+              <w:t xml:space="preserve">Included a class, inherited from </w:t>
+            </w:r>
+            <w:proofErr w:type="spellStart"/>
+            <w:r>
+              <w:t>SceneNode</w:t>
+            </w:r>
+            <w:proofErr w:type="spellEnd"/>
+            <w:r>
+              <w:t>, which creates a cube.</w:t>
             </w:r>
           </w:p>
         </w:tc>
@@ -701,7 +725,23 @@
               <w:jc w:val="center"/>
             </w:pPr>
             <w:r>
-              <w:t>Added SceneNodes with seperate transforms in update method to animate a cube robot in order to test.</w:t>
+              <w:t xml:space="preserve">Added </w:t>
+            </w:r>
+            <w:proofErr w:type="spellStart"/>
+            <w:r>
+              <w:t>SceneNodes</w:t>
+            </w:r>
+            <w:proofErr w:type="spellEnd"/>
+            <w:r>
+              <w:t xml:space="preserve"> with </w:t>
+            </w:r>
+            <w:proofErr w:type="spellStart"/>
+            <w:r>
+              <w:t>seperate</w:t>
+            </w:r>
+            <w:proofErr w:type="spellEnd"/>
+            <w:r>
+              <w:t xml:space="preserve"> transforms in update method to animate a cube robot in order to test.</w:t>
             </w:r>
           </w:p>
         </w:tc>
@@ -797,7 +837,15 @@
               <w:jc w:val="center"/>
             </w:pPr>
             <w:r>
-              <w:t>Created a TerrainNode Class with a method to generate a terrain grid.</w:t>
+              <w:t xml:space="preserve">Created a </w:t>
+            </w:r>
+            <w:proofErr w:type="spellStart"/>
+            <w:r>
+              <w:t>TerrainNode</w:t>
+            </w:r>
+            <w:proofErr w:type="spellEnd"/>
+            <w:r>
+              <w:t xml:space="preserve"> Class with a method to generate a terrain grid.</w:t>
             </w:r>
           </w:p>
         </w:tc>
@@ -1132,8 +1180,13 @@
               <w:jc w:val="center"/>
             </w:pPr>
             <w:r>
-              <w:t>Missed the call to build renderer states in initialise</w:t>
-            </w:r>
+              <w:t xml:space="preserve">Missed the call to build renderer states in </w:t>
+            </w:r>
+            <w:proofErr w:type="spellStart"/>
+            <w:r>
+              <w:t>initialise</w:t>
+            </w:r>
+            <w:proofErr w:type="spellEnd"/>
           </w:p>
         </w:tc>
       </w:tr>
@@ -1304,7 +1357,15 @@
               <w:jc w:val="center"/>
             </w:pPr>
             <w:r>
-              <w:t>Didn’t include a constant buffer, so it attached itself to the last scenenode.</w:t>
+              <w:t xml:space="preserve">Didn’t include a constant buffer, so it attached itself to the last </w:t>
+            </w:r>
+            <w:proofErr w:type="spellStart"/>
+            <w:r>
+              <w:t>scenenode</w:t>
+            </w:r>
+            <w:proofErr w:type="spellEnd"/>
+            <w:r>
+              <w:t>?</w:t>
             </w:r>
           </w:p>
         </w:tc>
@@ -1412,15 +1473,39 @@
               <w:jc w:val="center"/>
             </w:pPr>
             <w:r>
-              <w:t>Casting to ints.</w:t>
-            </w:r>
-          </w:p>
-          <w:p>
-            <w:pPr>
-              <w:jc w:val="center"/>
-            </w:pPr>
-            <w:r>
-              <w:t>Also, American-english spelling of colour in shader file.</w:t>
+              <w:t xml:space="preserve">Casting to </w:t>
+            </w:r>
+            <w:proofErr w:type="spellStart"/>
+            <w:r>
+              <w:t>ints</w:t>
+            </w:r>
+            <w:proofErr w:type="spellEnd"/>
+            <w:r>
+              <w:t>.</w:t>
+            </w:r>
+          </w:p>
+          <w:p>
+            <w:pPr>
+              <w:jc w:val="center"/>
+            </w:pPr>
+            <w:r>
+              <w:t>Also, American-</w:t>
+            </w:r>
+            <w:proofErr w:type="spellStart"/>
+            <w:r>
+              <w:t>english</w:t>
+            </w:r>
+            <w:proofErr w:type="spellEnd"/>
+            <w:r>
+              <w:t xml:space="preserve"> spelling of </w:t>
+            </w:r>
+            <w:proofErr w:type="spellStart"/>
+            <w:r>
+              <w:t>colour</w:t>
+            </w:r>
+            <w:proofErr w:type="spellEnd"/>
+            <w:r>
+              <w:t xml:space="preserve"> in shader file.</w:t>
             </w:r>
           </w:p>
         </w:tc>
@@ -1617,7 +1702,15 @@
               <w:jc w:val="center"/>
             </w:pPr>
             <w:r>
-              <w:t>Could be an issue with the cBuffer struct, it doesn’t match the struct used for the shaders.</w:t>
+              <w:t xml:space="preserve">Could be an issue with the </w:t>
+            </w:r>
+            <w:proofErr w:type="spellStart"/>
+            <w:r>
+              <w:t>cBuffer</w:t>
+            </w:r>
+            <w:proofErr w:type="spellEnd"/>
+            <w:r>
+              <w:t xml:space="preserve"> struct, it doesn’t match the struct used for the shaders.</w:t>
             </w:r>
           </w:p>
           <w:p>
@@ -1669,8 +1762,13 @@
               <w:jc w:val="center"/>
             </w:pPr>
             <w:r>
-              <w:t>Implementation of SkyNode</w:t>
-            </w:r>
+              <w:t xml:space="preserve">Implementation of </w:t>
+            </w:r>
+            <w:proofErr w:type="spellStart"/>
+            <w:r>
+              <w:t>SkyNode</w:t>
+            </w:r>
+            <w:proofErr w:type="spellEnd"/>
           </w:p>
         </w:tc>
         <w:tc>
@@ -1690,7 +1788,15 @@
               <w:jc w:val="center"/>
             </w:pPr>
             <w:r>
-              <w:t>Downloaded RenderDoc to help diagnose the issue.</w:t>
+              <w:t xml:space="preserve">Downloaded </w:t>
+            </w:r>
+            <w:proofErr w:type="spellStart"/>
+            <w:r>
+              <w:t>RenderDoc</w:t>
+            </w:r>
+            <w:proofErr w:type="spellEnd"/>
+            <w:r>
+              <w:t xml:space="preserve"> to help diagnose the issue.</w:t>
             </w:r>
           </w:p>
         </w:tc>
@@ -1731,7 +1837,31 @@
               <w:jc w:val="center"/>
             </w:pPr>
             <w:r>
-              <w:t>Investigating SkyNode not displaying, blendmap and lines across terrain using RenderDoc.</w:t>
+              <w:t xml:space="preserve">Investigating </w:t>
+            </w:r>
+            <w:proofErr w:type="spellStart"/>
+            <w:r>
+              <w:t>SkyNode</w:t>
+            </w:r>
+            <w:proofErr w:type="spellEnd"/>
+            <w:r>
+              <w:t xml:space="preserve"> not displaying, </w:t>
+            </w:r>
+            <w:proofErr w:type="spellStart"/>
+            <w:r>
+              <w:t>blendmap</w:t>
+            </w:r>
+            <w:proofErr w:type="spellEnd"/>
+            <w:r>
+              <w:t xml:space="preserve"> and lines across terrain using </w:t>
+            </w:r>
+            <w:proofErr w:type="spellStart"/>
+            <w:r>
+              <w:t>RenderDoc</w:t>
+            </w:r>
+            <w:proofErr w:type="spellEnd"/>
+            <w:r>
+              <w:t>.</w:t>
             </w:r>
           </w:p>
           <w:p>
@@ -1881,38 +2011,107 @@
             <w:r>
               <w:t>19/02/20</w:t>
             </w:r>
+          </w:p>
+        </w:tc>
+        <w:tc>
+          <w:tcPr>
+            <w:tcW w:w="4035" w:type="dxa"/>
+          </w:tcPr>
+          <w:p>
+            <w:pPr>
+              <w:jc w:val="center"/>
+            </w:pPr>
+            <w:r>
+              <w:t>Sky Node debugging</w:t>
+            </w:r>
+          </w:p>
+        </w:tc>
+        <w:tc>
+          <w:tcPr>
+            <w:tcW w:w="1540" w:type="dxa"/>
+          </w:tcPr>
+          <w:p>
+            <w:pPr>
+              <w:jc w:val="center"/>
+            </w:pPr>
+            <w:r>
+              <w:t>Texture resource incorrectly passed to shader.</w:t>
+            </w:r>
+          </w:p>
+        </w:tc>
+        <w:tc>
+          <w:tcPr>
+            <w:tcW w:w="2012" w:type="dxa"/>
+          </w:tcPr>
+          <w:p>
+            <w:pPr>
+              <w:jc w:val="center"/>
+            </w:pPr>
+            <w:proofErr w:type="spellStart"/>
+            <w:r>
+              <w:t>SkyBox</w:t>
+            </w:r>
+            <w:proofErr w:type="spellEnd"/>
+            <w:r>
+              <w:t xml:space="preserve"> now displays, however appears to only cover half of the sphere.</w:t>
+            </w:r>
+          </w:p>
+        </w:tc>
+      </w:tr>
+      <w:tr>
+        <w:tc>
+          <w:tcPr>
+            <w:tcW w:w="2027" w:type="dxa"/>
+          </w:tcPr>
+          <w:p>
+            <w:pPr>
+              <w:jc w:val="center"/>
+            </w:pPr>
+            <w:r>
+              <w:t>19/02/20</w:t>
+            </w:r>
+          </w:p>
+        </w:tc>
+        <w:tc>
+          <w:tcPr>
+            <w:tcW w:w="4035" w:type="dxa"/>
+          </w:tcPr>
+          <w:p>
+            <w:pPr>
+              <w:jc w:val="center"/>
+            </w:pPr>
+            <w:r>
+              <w:t>Added tree model to scene.</w:t>
+            </w:r>
+          </w:p>
+        </w:tc>
+        <w:tc>
+          <w:tcPr>
+            <w:tcW w:w="1540" w:type="dxa"/>
+          </w:tcPr>
+          <w:p>
+            <w:pPr>
+              <w:jc w:val="center"/>
+            </w:pPr>
+            <w:r>
+              <w:t xml:space="preserve">Has no textures, however adding this solved the </w:t>
+            </w:r>
+            <w:r>
+              <w:lastRenderedPageBreak/>
+              <w:t>lighting issue with the terrain.</w:t>
+            </w:r>
+          </w:p>
+        </w:tc>
+        <w:tc>
+          <w:tcPr>
+            <w:tcW w:w="2012" w:type="dxa"/>
+          </w:tcPr>
+          <w:p>
+            <w:pPr>
+              <w:jc w:val="center"/>
+            </w:pPr>
             <w:bookmarkStart w:id="0" w:name="_GoBack"/>
             <w:bookmarkEnd w:id="0"/>
-          </w:p>
-        </w:tc>
-        <w:tc>
-          <w:tcPr>
-            <w:tcW w:w="4035" w:type="dxa"/>
-          </w:tcPr>
-          <w:p>
-            <w:pPr>
-              <w:jc w:val="center"/>
-            </w:pPr>
-          </w:p>
-        </w:tc>
-        <w:tc>
-          <w:tcPr>
-            <w:tcW w:w="1540" w:type="dxa"/>
-          </w:tcPr>
-          <w:p>
-            <w:pPr>
-              <w:jc w:val="center"/>
-            </w:pPr>
-          </w:p>
-        </w:tc>
-        <w:tc>
-          <w:tcPr>
-            <w:tcW w:w="2012" w:type="dxa"/>
-          </w:tcPr>
-          <w:p>
-            <w:pPr>
-              <w:jc w:val="center"/>
-            </w:pPr>
           </w:p>
         </w:tc>
       </w:tr>
@@ -3296,6 +3495,7 @@
     <w:rsid w:val="00DE545C"/>
     <w:rsid w:val="00E64637"/>
     <w:rsid w:val="00E87912"/>
+    <w:rsid w:val="00EA4A49"/>
     <w:rsid w:val="00F31B1B"/>
     <w:rsid w:val="00FC33F9"/>
   </w:rsids>
@@ -4903,6 +5103,12 @@
 </file>
 
 <file path=customXml/item1.xml><?xml version="1.0" encoding="utf-8"?>
+<p:properties xmlns:p="http://schemas.microsoft.com/office/2006/metadata/properties" xmlns:xsi="http://www.w3.org/2001/XMLSchema-instance" xmlns:pc="http://schemas.microsoft.com/office/infopath/2007/PartnerControls">
+  <documentManagement/>
+</p:properties>
+</file>
+
+<file path=customXml/item2.xml><?xml version="1.0" encoding="utf-8"?>
 <ct:contentTypeSchema xmlns:ct="http://schemas.microsoft.com/office/2006/metadata/contentType" xmlns:ma="http://schemas.microsoft.com/office/2006/metadata/properties/metaAttributes" ct:_="" ma:_="" ma:contentTypeName="Document" ma:contentTypeID="0x01010009FE50D98EAFEC44B96FA112EA9AE463" ma:contentTypeVersion="3" ma:contentTypeDescription="Create a new document." ma:contentTypeScope="" ma:versionID="a47a99c7d06145c105e8a693d59799b0">
   <xsd:schema xmlns:xsd="http://www.w3.org/2001/XMLSchema" xmlns:xs="http://www.w3.org/2001/XMLSchema" xmlns:p="http://schemas.microsoft.com/office/2006/metadata/properties" xmlns:ns3="2092beec-d185-4384-a114-73527162078b" targetNamespace="http://schemas.microsoft.com/office/2006/metadata/properties" ma:root="true" ma:fieldsID="899f80a4e73ab36a7fd1c084408c8090" ns3:_="">
     <xsd:import namespace="2092beec-d185-4384-a114-73527162078b"/>
@@ -5040,12 +5246,6 @@
 </ct:contentTypeSchema>
 </file>
 
-<file path=customXml/item2.xml><?xml version="1.0" encoding="utf-8"?>
-<p:properties xmlns:p="http://schemas.microsoft.com/office/2006/metadata/properties" xmlns:xsi="http://www.w3.org/2001/XMLSchema-instance" xmlns:pc="http://schemas.microsoft.com/office/infopath/2007/PartnerControls">
-  <documentManagement/>
-</p:properties>
-</file>
-
 <file path=customXml/item3.xml><?xml version="1.0" encoding="utf-8"?>
 <?mso-contentType ?>
 <FormTemplates xmlns="http://schemas.microsoft.com/sharepoint/v3/contenttype/forms">
@@ -5056,6 +5256,15 @@
 </file>
 
 <file path=customXml/itemProps1.xml><?xml version="1.0" encoding="utf-8"?>
+<ds:datastoreItem xmlns:ds="http://schemas.openxmlformats.org/officeDocument/2006/customXml" ds:itemID="{10D3411A-7586-4E92-AE2C-577E571916D9}">
+  <ds:schemaRefs>
+    <ds:schemaRef ds:uri="http://schemas.microsoft.com/office/2006/metadata/properties"/>
+    <ds:schemaRef ds:uri="http://schemas.microsoft.com/office/infopath/2007/PartnerControls"/>
+  </ds:schemaRefs>
+</ds:datastoreItem>
+</file>
+
+<file path=customXml/itemProps2.xml><?xml version="1.0" encoding="utf-8"?>
 <ds:datastoreItem xmlns:ds="http://schemas.openxmlformats.org/officeDocument/2006/customXml" ds:itemID="{EF30A163-05B6-4985-A955-B4DD786916A6}">
   <ds:schemaRefs>
     <ds:schemaRef ds:uri="http://schemas.microsoft.com/office/2006/metadata/contentType"/>
@@ -5073,15 +5282,6 @@
 </ds:datastoreItem>
 </file>
 
-<file path=customXml/itemProps2.xml><?xml version="1.0" encoding="utf-8"?>
-<ds:datastoreItem xmlns:ds="http://schemas.openxmlformats.org/officeDocument/2006/customXml" ds:itemID="{10D3411A-7586-4E92-AE2C-577E571916D9}">
-  <ds:schemaRefs>
-    <ds:schemaRef ds:uri="http://schemas.microsoft.com/office/2006/metadata/properties"/>
-    <ds:schemaRef ds:uri="http://schemas.microsoft.com/office/infopath/2007/PartnerControls"/>
-  </ds:schemaRefs>
-</ds:datastoreItem>
-</file>
-
 <file path=customXml/itemProps3.xml><?xml version="1.0" encoding="utf-8"?>
 <ds:datastoreItem xmlns:ds="http://schemas.openxmlformats.org/officeDocument/2006/customXml" ds:itemID="{65D670B6-EC8C-4A16-AA74-472978BEF741}">
   <ds:schemaRefs>

</xml_diff>

<commit_message>
Fucking sick of this fucking shit
</commit_message>
<xml_diff>
--- a/Implementation Log Graphics II - 100485878.docx
+++ b/Implementation Log Graphics II - 100485878.docx
@@ -430,15 +430,7 @@
         <w:t xml:space="preserve"> framework in which to begin adding code</w:t>
       </w:r>
       <w:r>
-        <w:t xml:space="preserve"> and utilizing overrides of </w:t>
-      </w:r>
-      <w:proofErr w:type="spellStart"/>
-      <w:r>
-        <w:t>Initialise</w:t>
-      </w:r>
-      <w:proofErr w:type="spellEnd"/>
-      <w:r>
-        <w:t>, Update, Render and Shutdown methods.</w:t>
+        <w:t xml:space="preserve"> and utilizing overrides of Initialise, Update, Render and Shutdown methods.</w:t>
       </w:r>
     </w:p>
     <w:p/>
@@ -480,10 +472,10 @@
         <w:tblLook w:val="04A0" w:firstRow="1" w:lastRow="0" w:firstColumn="1" w:lastColumn="0" w:noHBand="0" w:noVBand="1"/>
       </w:tblPr>
       <w:tblGrid>
-        <w:gridCol w:w="2027"/>
-        <w:gridCol w:w="4449"/>
+        <w:gridCol w:w="1665"/>
+        <w:gridCol w:w="5946"/>
         <w:gridCol w:w="1555"/>
-        <w:gridCol w:w="2012"/>
+        <w:gridCol w:w="1624"/>
       </w:tblGrid>
       <w:tr>
         <w:tc>
@@ -613,15 +605,7 @@
               <w:jc w:val="center"/>
             </w:pPr>
             <w:r>
-              <w:t xml:space="preserve">Implemented SceneGraph.cpp containing methods of </w:t>
-            </w:r>
-            <w:proofErr w:type="spellStart"/>
-            <w:r>
-              <w:t>Initialise</w:t>
-            </w:r>
-            <w:proofErr w:type="spellEnd"/>
-            <w:r>
-              <w:t>, Update, Render, Shutdown, Add, Remove &amp; Find.</w:t>
+              <w:t>Implemented SceneGraph.cpp containing methods of Initialise, Update, Render, Shutdown, Add, Remove &amp; Find.</w:t>
             </w:r>
           </w:p>
         </w:tc>
@@ -669,15 +653,7 @@
               <w:jc w:val="center"/>
             </w:pPr>
             <w:r>
-              <w:t xml:space="preserve">Included a class, inherited from </w:t>
-            </w:r>
-            <w:proofErr w:type="spellStart"/>
-            <w:r>
-              <w:t>SceneNode</w:t>
-            </w:r>
-            <w:proofErr w:type="spellEnd"/>
-            <w:r>
-              <w:t>, which creates a cube.</w:t>
+              <w:t>Included a class, inherited from SceneNode, which creates a cube.</w:t>
             </w:r>
           </w:p>
         </w:tc>
@@ -725,23 +701,7 @@
               <w:jc w:val="center"/>
             </w:pPr>
             <w:r>
-              <w:t xml:space="preserve">Added </w:t>
-            </w:r>
-            <w:proofErr w:type="spellStart"/>
-            <w:r>
-              <w:t>SceneNodes</w:t>
-            </w:r>
-            <w:proofErr w:type="spellEnd"/>
-            <w:r>
-              <w:t xml:space="preserve"> with </w:t>
-            </w:r>
-            <w:proofErr w:type="spellStart"/>
-            <w:r>
-              <w:t>seperate</w:t>
-            </w:r>
-            <w:proofErr w:type="spellEnd"/>
-            <w:r>
-              <w:t xml:space="preserve"> transforms in update method to animate a cube robot in order to test.</w:t>
+              <w:t>Added SceneNodes with seperate transforms in update method to animate a cube robot in order to test.</w:t>
             </w:r>
           </w:p>
         </w:tc>
@@ -837,15 +797,7 @@
               <w:jc w:val="center"/>
             </w:pPr>
             <w:r>
-              <w:t xml:space="preserve">Created a </w:t>
-            </w:r>
-            <w:proofErr w:type="spellStart"/>
-            <w:r>
-              <w:t>TerrainNode</w:t>
-            </w:r>
-            <w:proofErr w:type="spellEnd"/>
-            <w:r>
-              <w:t xml:space="preserve"> Class with a method to generate a terrain grid.</w:t>
+              <w:t>Created a TerrainNode Class with a method to generate a terrain grid.</w:t>
             </w:r>
           </w:p>
         </w:tc>
@@ -1180,13 +1132,8 @@
               <w:jc w:val="center"/>
             </w:pPr>
             <w:r>
-              <w:t xml:space="preserve">Missed the call to build renderer states in </w:t>
-            </w:r>
-            <w:proofErr w:type="spellStart"/>
-            <w:r>
-              <w:t>initialise</w:t>
-            </w:r>
-            <w:proofErr w:type="spellEnd"/>
+              <w:t>Missed the call to build renderer states in initialise</w:t>
+            </w:r>
           </w:p>
         </w:tc>
       </w:tr>
@@ -1357,13 +1304,8 @@
               <w:jc w:val="center"/>
             </w:pPr>
             <w:r>
-              <w:t xml:space="preserve">Didn’t include a constant buffer, so it attached itself to the last </w:t>
-            </w:r>
-            <w:proofErr w:type="spellStart"/>
-            <w:r>
-              <w:t>scenenode</w:t>
-            </w:r>
-            <w:proofErr w:type="spellEnd"/>
+              <w:t>Didn’t include a constant buffer, so it attached itself to the last scenenode</w:t>
+            </w:r>
             <w:r>
               <w:t>?</w:t>
             </w:r>
@@ -1473,39 +1415,15 @@
               <w:jc w:val="center"/>
             </w:pPr>
             <w:r>
-              <w:t xml:space="preserve">Casting to </w:t>
-            </w:r>
-            <w:proofErr w:type="spellStart"/>
-            <w:r>
-              <w:t>ints</w:t>
-            </w:r>
-            <w:proofErr w:type="spellEnd"/>
-            <w:r>
-              <w:t>.</w:t>
-            </w:r>
-          </w:p>
-          <w:p>
-            <w:pPr>
-              <w:jc w:val="center"/>
-            </w:pPr>
-            <w:r>
-              <w:t>Also, American-</w:t>
-            </w:r>
-            <w:proofErr w:type="spellStart"/>
-            <w:r>
-              <w:t>english</w:t>
-            </w:r>
-            <w:proofErr w:type="spellEnd"/>
-            <w:r>
-              <w:t xml:space="preserve"> spelling of </w:t>
-            </w:r>
-            <w:proofErr w:type="spellStart"/>
-            <w:r>
-              <w:t>colour</w:t>
-            </w:r>
-            <w:proofErr w:type="spellEnd"/>
-            <w:r>
-              <w:t xml:space="preserve"> in shader file.</w:t>
+              <w:t>Casting to ints.</w:t>
+            </w:r>
+          </w:p>
+          <w:p>
+            <w:pPr>
+              <w:jc w:val="center"/>
+            </w:pPr>
+            <w:r>
+              <w:t>Also, American-english spelling of colour in shader file.</w:t>
             </w:r>
           </w:p>
         </w:tc>
@@ -1702,28 +1620,23 @@
               <w:jc w:val="center"/>
             </w:pPr>
             <w:r>
-              <w:t xml:space="preserve">Could be an issue with the </w:t>
-            </w:r>
-            <w:proofErr w:type="spellStart"/>
-            <w:r>
-              <w:t>cBuffer</w:t>
-            </w:r>
-            <w:proofErr w:type="spellEnd"/>
-            <w:r>
-              <w:t xml:space="preserve"> struct, it doesn’t match the struct used for the shaders.</w:t>
-            </w:r>
-          </w:p>
-          <w:p>
-            <w:pPr>
-              <w:jc w:val="center"/>
-            </w:pPr>
-          </w:p>
-          <w:p>
-            <w:pPr>
-              <w:jc w:val="center"/>
-            </w:pPr>
+              <w:t xml:space="preserve">Could be an issue with the cBuffer struct, it </w:t>
+            </w:r>
             <w:r>
               <w:lastRenderedPageBreak/>
+              <w:t>doesn’t match the struct used for the shaders.</w:t>
+            </w:r>
+          </w:p>
+          <w:p>
+            <w:pPr>
+              <w:jc w:val="center"/>
+            </w:pPr>
+          </w:p>
+          <w:p>
+            <w:pPr>
+              <w:jc w:val="center"/>
+            </w:pPr>
+            <w:r>
               <w:t>Blend Map also doesn’t seem to blend textures.</w:t>
             </w:r>
           </w:p>
@@ -1762,13 +1675,8 @@
               <w:jc w:val="center"/>
             </w:pPr>
             <w:r>
-              <w:t xml:space="preserve">Implementation of </w:t>
-            </w:r>
-            <w:proofErr w:type="spellStart"/>
-            <w:r>
-              <w:t>SkyNode</w:t>
-            </w:r>
-            <w:proofErr w:type="spellEnd"/>
+              <w:t>Implementation of SkyNode</w:t>
+            </w:r>
           </w:p>
         </w:tc>
         <w:tc>
@@ -1788,15 +1696,7 @@
               <w:jc w:val="center"/>
             </w:pPr>
             <w:r>
-              <w:t xml:space="preserve">Downloaded </w:t>
-            </w:r>
-            <w:proofErr w:type="spellStart"/>
-            <w:r>
-              <w:t>RenderDoc</w:t>
-            </w:r>
-            <w:proofErr w:type="spellEnd"/>
-            <w:r>
-              <w:t xml:space="preserve"> to help diagnose the issue.</w:t>
+              <w:t>Downloaded RenderDoc to help diagnose the issue.</w:t>
             </w:r>
           </w:p>
         </w:tc>
@@ -1837,31 +1737,7 @@
               <w:jc w:val="center"/>
             </w:pPr>
             <w:r>
-              <w:t xml:space="preserve">Investigating </w:t>
-            </w:r>
-            <w:proofErr w:type="spellStart"/>
-            <w:r>
-              <w:t>SkyNode</w:t>
-            </w:r>
-            <w:proofErr w:type="spellEnd"/>
-            <w:r>
-              <w:t xml:space="preserve"> not displaying, </w:t>
-            </w:r>
-            <w:proofErr w:type="spellStart"/>
-            <w:r>
-              <w:t>blendmap</w:t>
-            </w:r>
-            <w:proofErr w:type="spellEnd"/>
-            <w:r>
-              <w:t xml:space="preserve"> and lines across terrain using </w:t>
-            </w:r>
-            <w:proofErr w:type="spellStart"/>
-            <w:r>
-              <w:t>RenderDoc</w:t>
-            </w:r>
-            <w:proofErr w:type="spellEnd"/>
-            <w:r>
-              <w:t>.</w:t>
+              <w:t>Investigating SkyNode not displaying, blendmap and lines across terrain using RenderDoc.</w:t>
             </w:r>
           </w:p>
           <w:p>
@@ -2047,13 +1923,12 @@
             <w:pPr>
               <w:jc w:val="center"/>
             </w:pPr>
-            <w:proofErr w:type="spellStart"/>
-            <w:r>
-              <w:t>SkyBox</w:t>
-            </w:r>
-            <w:proofErr w:type="spellEnd"/>
-            <w:r>
-              <w:t xml:space="preserve"> now displays, however appears to only cover half of the sphere.</w:t>
+            <w:r>
+              <w:t xml:space="preserve">SkyBox now displays, however appears to only cover </w:t>
+            </w:r>
+            <w:r>
+              <w:lastRenderedPageBreak/>
+              <w:t>half of the sphere.</w:t>
             </w:r>
           </w:p>
         </w:tc>
@@ -2094,11 +1969,7 @@
               <w:jc w:val="center"/>
             </w:pPr>
             <w:r>
-              <w:t xml:space="preserve">Has no textures, however adding this solved the </w:t>
-            </w:r>
-            <w:r>
-              <w:lastRenderedPageBreak/>
-              <w:t>lighting issue with the terrain.</w:t>
+              <w:t>Has no textures, however adding this solved the lighting issue with the terrain.</w:t>
             </w:r>
           </w:p>
         </w:tc>
@@ -2110,8 +1981,226 @@
             <w:pPr>
               <w:jc w:val="center"/>
             </w:pPr>
+            <w:r>
+              <w:t>Something wrong with the file, doesn’t load in Open 3D Model viewer.</w:t>
+            </w:r>
+          </w:p>
+        </w:tc>
+      </w:tr>
+      <w:tr>
+        <w:tc>
+          <w:tcPr>
+            <w:tcW w:w="2027" w:type="dxa"/>
+          </w:tcPr>
+          <w:p>
+            <w:pPr>
+              <w:jc w:val="center"/>
+            </w:pPr>
+            <w:r>
+              <w:t>19/02/20</w:t>
+            </w:r>
+          </w:p>
+        </w:tc>
+        <w:tc>
+          <w:tcPr>
+            <w:tcW w:w="4035" w:type="dxa"/>
+          </w:tcPr>
+          <w:p>
+            <w:pPr>
+              <w:jc w:val="center"/>
+            </w:pPr>
+            <w:r>
+              <w:t>Removed tree model and added Rock model.</w:t>
+            </w:r>
+          </w:p>
+          <w:p>
+            <w:pPr>
+              <w:jc w:val="center"/>
+            </w:pPr>
+            <w:r>
+              <w:rPr>
+                <w:noProof/>
+              </w:rPr>
+              <w:drawing>
+                <wp:inline distT="0" distB="0" distL="0" distR="0" wp14:anchorId="136587A3" wp14:editId="45B330E1">
+                  <wp:extent cx="3630386" cy="1600200"/>
+                  <wp:effectExtent l="0" t="0" r="8255" b="0"/>
+                  <wp:docPr id="4" name="Picture 4" descr="A screenshot of a cell phone&#10;&#10;Description automatically generated"/>
+                  <wp:cNvGraphicFramePr>
+                    <a:graphicFrameLocks xmlns:a="http://schemas.openxmlformats.org/drawingml/2006/main" noChangeAspect="1"/>
+                  </wp:cNvGraphicFramePr>
+                  <a:graphic xmlns:a="http://schemas.openxmlformats.org/drawingml/2006/main">
+                    <a:graphicData uri="http://schemas.openxmlformats.org/drawingml/2006/picture">
+                      <pic:pic xmlns:pic="http://schemas.openxmlformats.org/drawingml/2006/picture">
+                        <pic:nvPicPr>
+                          <pic:cNvPr id="4" name="e295aaa0085bc178e93e5dd561655c23.png"/>
+                          <pic:cNvPicPr/>
+                        </pic:nvPicPr>
+                        <pic:blipFill>
+                          <a:blip r:embed="rId13">
+                            <a:extLst>
+                              <a:ext uri="{28A0092B-C50C-407E-A947-70E740481C1C}">
+                                <a14:useLocalDpi xmlns:a14="http://schemas.microsoft.com/office/drawing/2010/main" val="0"/>
+                              </a:ext>
+                            </a:extLst>
+                          </a:blip>
+                          <a:stretch>
+                            <a:fillRect/>
+                          </a:stretch>
+                        </pic:blipFill>
+                        <pic:spPr>
+                          <a:xfrm>
+                            <a:off x="0" y="0"/>
+                            <a:ext cx="3640814" cy="1604797"/>
+                          </a:xfrm>
+                          <a:prstGeom prst="rect">
+                            <a:avLst/>
+                          </a:prstGeom>
+                        </pic:spPr>
+                      </pic:pic>
+                    </a:graphicData>
+                  </a:graphic>
+                </wp:inline>
+              </w:drawing>
+            </w:r>
+          </w:p>
+          <w:p>
+            <w:pPr>
+              <w:jc w:val="center"/>
+            </w:pPr>
+            <w:r>
+              <w:t>Added Building model.</w:t>
+            </w:r>
+          </w:p>
+        </w:tc>
+        <w:tc>
+          <w:tcPr>
+            <w:tcW w:w="1540" w:type="dxa"/>
+          </w:tcPr>
+          <w:p>
+            <w:pPr>
+              <w:jc w:val="center"/>
+            </w:pPr>
+            <w:r>
+              <w:t>Textures won’t load</w:t>
+            </w:r>
+          </w:p>
+        </w:tc>
+        <w:tc>
+          <w:tcPr>
+            <w:tcW w:w="2012" w:type="dxa"/>
+          </w:tcPr>
+          <w:p>
+            <w:pPr>
+              <w:jc w:val="center"/>
+            </w:pPr>
+            <w:r>
+              <w:t>Opened material file in notepad++. Path to texture was hard-coded.</w:t>
+            </w:r>
+          </w:p>
+        </w:tc>
+      </w:tr>
+      <w:tr>
+        <w:tc>
+          <w:tcPr>
+            <w:tcW w:w="2027" w:type="dxa"/>
+          </w:tcPr>
+          <w:p>
+            <w:pPr>
+              <w:jc w:val="center"/>
+            </w:pPr>
+            <w:r>
+              <w:t>19/02/20</w:t>
+            </w:r>
+          </w:p>
+        </w:tc>
+        <w:tc>
+          <w:tcPr>
+            <w:tcW w:w="4035" w:type="dxa"/>
+          </w:tcPr>
+          <w:p>
+            <w:pPr>
+              <w:jc w:val="center"/>
+            </w:pPr>
+            <w:r>
+              <w:t>Attempted to add method in terrainNode to get the height of the terrain at any point.</w:t>
+            </w:r>
+          </w:p>
+        </w:tc>
+        <w:tc>
+          <w:tcPr>
+            <w:tcW w:w="1540" w:type="dxa"/>
+          </w:tcPr>
+          <w:p>
+            <w:pPr>
+              <w:jc w:val="center"/>
+            </w:pPr>
+            <w:r>
+              <w:t>Struggled to implement it. Has been commented to show thought process.</w:t>
+            </w:r>
+          </w:p>
+        </w:tc>
+        <w:tc>
+          <w:tcPr>
+            <w:tcW w:w="2012" w:type="dxa"/>
+          </w:tcPr>
+          <w:p>
+            <w:pPr>
+              <w:jc w:val="center"/>
+            </w:pPr>
+            <w:r>
+              <w:t>Moved on to solving bug with the Sky box</w:t>
+            </w:r>
+            <w:r>
+              <w:t xml:space="preserve"> and terrain texture</w:t>
+            </w:r>
             <w:bookmarkStart w:id="0" w:name="_GoBack"/>
             <w:bookmarkEnd w:id="0"/>
+            <w:r>
+              <w:t>.</w:t>
+            </w:r>
+          </w:p>
+        </w:tc>
+      </w:tr>
+      <w:tr>
+        <w:tc>
+          <w:tcPr>
+            <w:tcW w:w="2027" w:type="dxa"/>
+          </w:tcPr>
+          <w:p>
+            <w:pPr>
+              <w:jc w:val="center"/>
+            </w:pPr>
+          </w:p>
+        </w:tc>
+        <w:tc>
+          <w:tcPr>
+            <w:tcW w:w="4035" w:type="dxa"/>
+          </w:tcPr>
+          <w:p>
+            <w:pPr>
+              <w:jc w:val="center"/>
+            </w:pPr>
+          </w:p>
+        </w:tc>
+        <w:tc>
+          <w:tcPr>
+            <w:tcW w:w="1540" w:type="dxa"/>
+          </w:tcPr>
+          <w:p>
+            <w:pPr>
+              <w:jc w:val="center"/>
+            </w:pPr>
+          </w:p>
+        </w:tc>
+        <w:tc>
+          <w:tcPr>
+            <w:tcW w:w="2012" w:type="dxa"/>
+          </w:tcPr>
+          <w:p>
+            <w:pPr>
+              <w:jc w:val="center"/>
+            </w:pPr>
           </w:p>
         </w:tc>
       </w:tr>
@@ -2119,8 +2208,8 @@
     <w:p/>
     <w:p/>
     <w:sectPr>
-      <w:footerReference w:type="even" r:id="rId13"/>
-      <w:footerReference w:type="default" r:id="rId14"/>
+      <w:footerReference w:type="even" r:id="rId14"/>
+      <w:footerReference w:type="default" r:id="rId15"/>
       <w:pgSz w:w="12240" w:h="15840" w:code="1"/>
       <w:pgMar w:top="720" w:right="720" w:bottom="720" w:left="720" w:header="709" w:footer="709" w:gutter="0"/>
       <w:cols w:space="708"/>
@@ -3481,6 +3570,7 @@
   </w:compat>
   <w:rsids>
     <w:rsidRoot w:val="00866213"/>
+    <w:rsid w:val="00420EC0"/>
     <w:rsid w:val="00483F9A"/>
     <w:rsid w:val="005A7F12"/>
     <w:rsid w:val="00694930"/>
@@ -5103,12 +5193,6 @@
 </file>
 
 <file path=customXml/item1.xml><?xml version="1.0" encoding="utf-8"?>
-<p:properties xmlns:p="http://schemas.microsoft.com/office/2006/metadata/properties" xmlns:xsi="http://www.w3.org/2001/XMLSchema-instance" xmlns:pc="http://schemas.microsoft.com/office/infopath/2007/PartnerControls">
-  <documentManagement/>
-</p:properties>
-</file>
-
-<file path=customXml/item2.xml><?xml version="1.0" encoding="utf-8"?>
 <ct:contentTypeSchema xmlns:ct="http://schemas.microsoft.com/office/2006/metadata/contentType" xmlns:ma="http://schemas.microsoft.com/office/2006/metadata/properties/metaAttributes" ct:_="" ma:_="" ma:contentTypeName="Document" ma:contentTypeID="0x01010009FE50D98EAFEC44B96FA112EA9AE463" ma:contentTypeVersion="3" ma:contentTypeDescription="Create a new document." ma:contentTypeScope="" ma:versionID="a47a99c7d06145c105e8a693d59799b0">
   <xsd:schema xmlns:xsd="http://www.w3.org/2001/XMLSchema" xmlns:xs="http://www.w3.org/2001/XMLSchema" xmlns:p="http://schemas.microsoft.com/office/2006/metadata/properties" xmlns:ns3="2092beec-d185-4384-a114-73527162078b" targetNamespace="http://schemas.microsoft.com/office/2006/metadata/properties" ma:root="true" ma:fieldsID="899f80a4e73ab36a7fd1c084408c8090" ns3:_="">
     <xsd:import namespace="2092beec-d185-4384-a114-73527162078b"/>
@@ -5246,6 +5330,12 @@
 </ct:contentTypeSchema>
 </file>
 
+<file path=customXml/item2.xml><?xml version="1.0" encoding="utf-8"?>
+<p:properties xmlns:p="http://schemas.microsoft.com/office/2006/metadata/properties" xmlns:xsi="http://www.w3.org/2001/XMLSchema-instance" xmlns:pc="http://schemas.microsoft.com/office/infopath/2007/PartnerControls">
+  <documentManagement/>
+</p:properties>
+</file>
+
 <file path=customXml/item3.xml><?xml version="1.0" encoding="utf-8"?>
 <?mso-contentType ?>
 <FormTemplates xmlns="http://schemas.microsoft.com/sharepoint/v3/contenttype/forms">
@@ -5256,15 +5346,6 @@
 </file>
 
 <file path=customXml/itemProps1.xml><?xml version="1.0" encoding="utf-8"?>
-<ds:datastoreItem xmlns:ds="http://schemas.openxmlformats.org/officeDocument/2006/customXml" ds:itemID="{10D3411A-7586-4E92-AE2C-577E571916D9}">
-  <ds:schemaRefs>
-    <ds:schemaRef ds:uri="http://schemas.microsoft.com/office/2006/metadata/properties"/>
-    <ds:schemaRef ds:uri="http://schemas.microsoft.com/office/infopath/2007/PartnerControls"/>
-  </ds:schemaRefs>
-</ds:datastoreItem>
-</file>
-
-<file path=customXml/itemProps2.xml><?xml version="1.0" encoding="utf-8"?>
 <ds:datastoreItem xmlns:ds="http://schemas.openxmlformats.org/officeDocument/2006/customXml" ds:itemID="{EF30A163-05B6-4985-A955-B4DD786916A6}">
   <ds:schemaRefs>
     <ds:schemaRef ds:uri="http://schemas.microsoft.com/office/2006/metadata/contentType"/>
@@ -5282,6 +5363,15 @@
 </ds:datastoreItem>
 </file>
 
+<file path=customXml/itemProps2.xml><?xml version="1.0" encoding="utf-8"?>
+<ds:datastoreItem xmlns:ds="http://schemas.openxmlformats.org/officeDocument/2006/customXml" ds:itemID="{10D3411A-7586-4E92-AE2C-577E571916D9}">
+  <ds:schemaRefs>
+    <ds:schemaRef ds:uri="http://schemas.microsoft.com/office/2006/metadata/properties"/>
+    <ds:schemaRef ds:uri="http://schemas.microsoft.com/office/infopath/2007/PartnerControls"/>
+  </ds:schemaRefs>
+</ds:datastoreItem>
+</file>
+
 <file path=customXml/itemProps3.xml><?xml version="1.0" encoding="utf-8"?>
 <ds:datastoreItem xmlns:ds="http://schemas.openxmlformats.org/officeDocument/2006/customXml" ds:itemID="{65D670B6-EC8C-4A16-AA74-472978BEF741}">
   <ds:schemaRefs>

</xml_diff>